<commit_message>
docs: 📝 updated reports
</commit_message>
<xml_diff>
--- a/assets/docs/Funcionalidades.docx
+++ b/assets/docs/Funcionalidades.docx
@@ -963,13 +963,13 @@
           <w:r>
             <w:fldChar w:fldCharType="separate"/>
           </w:r>
-          <w:hyperlink w:anchor="_Toc207061619" w:history="1">
+          <w:hyperlink w:anchor="_Toc207205578" w:history="1">
             <w:r>
               <w:rPr>
                 <w:rStyle w:val="Hiperligao"/>
                 <w:noProof/>
               </w:rPr>
-              <w:t>Funcionalidades</w:t>
+              <w:t>dsa</w:t>
             </w:r>
             <w:r>
               <w:rPr>
@@ -990,7 +990,80 @@
                 <w:noProof/>
                 <w:webHidden/>
               </w:rPr>
-              <w:instrText xml:space="preserve"> PAGEREF _Toc207061619 \h </w:instrText>
+              <w:instrText xml:space="preserve"> PAGEREF _Toc207205578 \h </w:instrText>
+            </w:r>
+            <w:r>
+              <w:rPr>
+                <w:noProof/>
+                <w:webHidden/>
+              </w:rPr>
+            </w:r>
+            <w:r>
+              <w:rPr>
+                <w:noProof/>
+                <w:webHidden/>
+              </w:rPr>
+              <w:fldChar w:fldCharType="separate"/>
+            </w:r>
+            <w:r>
+              <w:rPr>
+                <w:noProof/>
+                <w:webHidden/>
+              </w:rPr>
+              <w:t>2</w:t>
+            </w:r>
+            <w:r>
+              <w:rPr>
+                <w:noProof/>
+                <w:webHidden/>
+              </w:rPr>
+              <w:fldChar w:fldCharType="end"/>
+            </w:r>
+          </w:hyperlink>
+        </w:p>
+        <w:p>
+          <w:pPr>
+            <w:pStyle w:val="ndice1"/>
+            <w:tabs>
+              <w:tab w:val="right" w:leader="dot" w:pos="10528"/>
+            </w:tabs>
+            <w:rPr>
+              <w:rFonts w:cstheme="minorBidi"/>
+              <w:noProof/>
+              <w:kern w:val="2"/>
+              <w:sz w:val="24"/>
+              <w:szCs w:val="24"/>
+              <w14:ligatures w14:val="standardContextual"/>
+            </w:rPr>
+          </w:pPr>
+          <w:hyperlink w:anchor="_Toc207205579" w:history="1">
+            <w:r>
+              <w:rPr>
+                <w:rStyle w:val="Hiperligao"/>
+                <w:noProof/>
+              </w:rPr>
+              <w:t>Funcionalidades</w:t>
+            </w:r>
+            <w:r>
+              <w:rPr>
+                <w:noProof/>
+                <w:webHidden/>
+              </w:rPr>
+              <w:tab/>
+            </w:r>
+            <w:r>
+              <w:rPr>
+                <w:noProof/>
+                <w:webHidden/>
+              </w:rPr>
+              <w:fldChar w:fldCharType="begin"/>
+            </w:r>
+            <w:r>
+              <w:rPr>
+                <w:noProof/>
+                <w:webHidden/>
+              </w:rPr>
+              <w:instrText xml:space="preserve"> PAGEREF _Toc207205579 \h </w:instrText>
             </w:r>
             <w:r>
               <w:rPr>
@@ -1032,6 +1105,29 @@
         </w:p>
       </w:sdtContent>
     </w:sdt>
+    <w:bookmarkStart w:id="0" w:name="_Toc206978007" w:displacedByCustomXml="prev"/>
+    <w:p>
+      <w:r>
+        <w:br w:type="page"/>
+      </w:r>
+    </w:p>
+    <w:p>
+      <w:pPr>
+        <w:pStyle w:val="Ttulo1"/>
+      </w:pPr>
+      <w:r>
+        <w:lastRenderedPageBreak/>
+        <w:t>Nota Prévia</w:t>
+      </w:r>
+    </w:p>
+    <w:p/>
+    <w:p>
+      <w:pPr>
+        <w:tabs>
+          <w:tab w:val="left" w:pos="9672"/>
+        </w:tabs>
+      </w:pPr>
+    </w:p>
     <w:p>
       <w:pPr>
         <w:tabs>
@@ -1049,13 +1145,12 @@
           <w:docGrid w:linePitch="326"/>
         </w:sectPr>
       </w:pPr>
-      <w:bookmarkStart w:id="0" w:name="_Toc206978007"/>
     </w:p>
     <w:p>
       <w:pPr>
         <w:pStyle w:val="Ttulo1"/>
       </w:pPr>
-      <w:bookmarkStart w:id="1" w:name="_Toc207061619"/>
+      <w:bookmarkStart w:id="1" w:name="_Toc207205579"/>
       <w:bookmarkEnd w:id="0"/>
       <w:r>
         <w:lastRenderedPageBreak/>
@@ -2803,21 +2898,7 @@
                 <w:sz w:val="22"/>
                 <w:szCs w:val="22"/>
               </w:rPr>
-              <w:t xml:space="preserve">Registo de um </w:t>
-            </w:r>
-            <w:r>
-              <w:rPr>
-                <w:sz w:val="22"/>
-                <w:szCs w:val="22"/>
-              </w:rPr>
-              <w:t>Aluno</w:t>
-            </w:r>
-            <w:r>
-              <w:rPr>
-                <w:sz w:val="22"/>
-                <w:szCs w:val="22"/>
-              </w:rPr>
-              <w:t xml:space="preserve"> no sistema</w:t>
+              <w:t>Registo de um Aluno no sistema</w:t>
             </w:r>
           </w:p>
         </w:tc>
@@ -2935,35 +3016,7 @@
                 <w:sz w:val="22"/>
                 <w:szCs w:val="22"/>
               </w:rPr>
-              <w:t>Registo de um</w:t>
-            </w:r>
-            <w:r>
-              <w:rPr>
-                <w:sz w:val="22"/>
-                <w:szCs w:val="22"/>
-              </w:rPr>
-              <w:t>a</w:t>
-            </w:r>
-            <w:r>
-              <w:rPr>
-                <w:sz w:val="22"/>
-                <w:szCs w:val="22"/>
-              </w:rPr>
-              <w:t xml:space="preserve"> </w:t>
-            </w:r>
-            <w:r>
-              <w:rPr>
-                <w:sz w:val="22"/>
-                <w:szCs w:val="22"/>
-              </w:rPr>
-              <w:t>Empresa</w:t>
-            </w:r>
-            <w:r>
-              <w:rPr>
-                <w:sz w:val="22"/>
-                <w:szCs w:val="22"/>
-              </w:rPr>
-              <w:t xml:space="preserve"> no sistema</w:t>
+              <w:t>Registo de uma Empresa no sistema</w:t>
             </w:r>
           </w:p>
         </w:tc>
@@ -3080,21 +3133,7 @@
                 <w:sz w:val="22"/>
                 <w:szCs w:val="22"/>
               </w:rPr>
-              <w:t xml:space="preserve">Registo de um </w:t>
-            </w:r>
-            <w:r>
-              <w:rPr>
-                <w:sz w:val="22"/>
-                <w:szCs w:val="22"/>
-              </w:rPr>
-              <w:t>Representante</w:t>
-            </w:r>
-            <w:r>
-              <w:rPr>
-                <w:sz w:val="22"/>
-                <w:szCs w:val="22"/>
-              </w:rPr>
-              <w:t xml:space="preserve"> no sistema</w:t>
+              <w:t>Registo de um Representante no sistema</w:t>
             </w:r>
           </w:p>
         </w:tc>
@@ -3427,14 +3466,7 @@
                 <w:sz w:val="22"/>
                 <w:szCs w:val="22"/>
               </w:rPr>
-              <w:t xml:space="preserve">Alterar Password por defeito dos </w:t>
-            </w:r>
-            <w:r>
-              <w:rPr>
-                <w:sz w:val="22"/>
-                <w:szCs w:val="22"/>
-              </w:rPr>
-              <w:t>Docentes</w:t>
+              <w:t>Alterar Password por defeito dos Docentes</w:t>
             </w:r>
           </w:p>
         </w:tc>
@@ -3455,21 +3487,7 @@
                 <w:sz w:val="22"/>
                 <w:szCs w:val="22"/>
               </w:rPr>
-              <w:t xml:space="preserve">Redefinir a Password por defeito na criação de um </w:t>
-            </w:r>
-            <w:r>
-              <w:rPr>
-                <w:sz w:val="22"/>
-                <w:szCs w:val="22"/>
-              </w:rPr>
-              <w:t>Docente</w:t>
-            </w:r>
-            <w:r>
-              <w:rPr>
-                <w:sz w:val="22"/>
-                <w:szCs w:val="22"/>
-              </w:rPr>
-              <w:t xml:space="preserve"> pelo Admin</w:t>
+              <w:t>Redefinir a Password por defeito na criação de um Docente pelo Admin</w:t>
             </w:r>
           </w:p>
         </w:tc>
@@ -3720,28 +3738,7 @@
                 <w:sz w:val="22"/>
                 <w:szCs w:val="22"/>
               </w:rPr>
-              <w:t>Mudar o</w:t>
-            </w:r>
-            <w:r>
-              <w:rPr>
-                <w:sz w:val="22"/>
-                <w:szCs w:val="22"/>
-              </w:rPr>
-              <w:t xml:space="preserve"> </w:t>
-            </w:r>
-            <w:r>
-              <w:rPr>
-                <w:sz w:val="22"/>
-                <w:szCs w:val="22"/>
-              </w:rPr>
-              <w:t xml:space="preserve">nome de uma </w:t>
-            </w:r>
-            <w:r>
-              <w:rPr>
-                <w:sz w:val="22"/>
-                <w:szCs w:val="22"/>
-              </w:rPr>
-              <w:t>Área Científica</w:t>
+              <w:t>Mudar o nome de uma Área Científica</w:t>
             </w:r>
           </w:p>
         </w:tc>
@@ -3765,47 +3762,31 @@
                 <w:szCs w:val="22"/>
                 <w:highlight w:val="yellow"/>
               </w:rPr>
-              <w:t>Completo</w:t>
-            </w:r>
-            <w:r>
+              <w:t>Completo ?</w:t>
+            </w:r>
+          </w:p>
+        </w:tc>
+        <w:tc>
+          <w:tcPr>
+            <w:tcW w:w="436" w:type="pct"/>
+            <w:shd w:val="clear" w:color="auto" w:fill="FFFFFF" w:themeFill="background1"/>
+          </w:tcPr>
+          <w:p>
+            <w:pPr>
+              <w:jc w:val="center"/>
               <w:rPr>
                 <w:sz w:val="22"/>
                 <w:szCs w:val="22"/>
                 <w:highlight w:val="yellow"/>
               </w:rPr>
-              <w:t xml:space="preserve"> ?</w:t>
-            </w:r>
-          </w:p>
-        </w:tc>
-        <w:tc>
-          <w:tcPr>
-            <w:tcW w:w="436" w:type="pct"/>
-            <w:shd w:val="clear" w:color="auto" w:fill="FFFFFF" w:themeFill="background1"/>
-          </w:tcPr>
-          <w:p>
-            <w:pPr>
-              <w:jc w:val="center"/>
+            </w:pPr>
+            <w:r>
               <w:rPr>
                 <w:sz w:val="22"/>
                 <w:szCs w:val="22"/>
                 <w:highlight w:val="yellow"/>
               </w:rPr>
-            </w:pPr>
-            <w:r>
-              <w:rPr>
-                <w:sz w:val="22"/>
-                <w:szCs w:val="22"/>
-                <w:highlight w:val="yellow"/>
-              </w:rPr>
-              <w:t>Completo</w:t>
-            </w:r>
-            <w:r>
-              <w:rPr>
-                <w:sz w:val="22"/>
-                <w:szCs w:val="22"/>
-                <w:highlight w:val="yellow"/>
-              </w:rPr>
-              <w:t xml:space="preserve"> ?</w:t>
+              <w:t>Completo ?</w:t>
             </w:r>
           </w:p>
         </w:tc>
@@ -3871,21 +3852,7 @@
                 <w:sz w:val="22"/>
                 <w:szCs w:val="22"/>
               </w:rPr>
-              <w:t xml:space="preserve">Remover uma </w:t>
-            </w:r>
-            <w:r>
-              <w:rPr>
-                <w:sz w:val="22"/>
-                <w:szCs w:val="22"/>
-              </w:rPr>
-              <w:t>Área Científica</w:t>
-            </w:r>
-            <w:r>
-              <w:rPr>
-                <w:sz w:val="22"/>
-                <w:szCs w:val="22"/>
-              </w:rPr>
-              <w:t xml:space="preserve"> do sistema</w:t>
+              <w:t>Remover uma Área Científica do sistema</w:t>
             </w:r>
           </w:p>
         </w:tc>
@@ -4026,14 +3993,7 @@
                 <w:sz w:val="22"/>
                 <w:szCs w:val="22"/>
               </w:rPr>
-              <w:t xml:space="preserve">Criar </w:t>
-            </w:r>
-            <w:r>
-              <w:rPr>
-                <w:sz w:val="22"/>
-                <w:szCs w:val="22"/>
-              </w:rPr>
-              <w:t>um Curso</w:t>
+              <w:t>Criar um Curso</w:t>
             </w:r>
           </w:p>
         </w:tc>
@@ -4253,35 +4213,7 @@
                 <w:sz w:val="22"/>
                 <w:szCs w:val="22"/>
               </w:rPr>
-              <w:t xml:space="preserve">Remover </w:t>
-            </w:r>
-            <w:r>
-              <w:rPr>
-                <w:sz w:val="22"/>
-                <w:szCs w:val="22"/>
-              </w:rPr>
-              <w:t xml:space="preserve">um </w:t>
-            </w:r>
-            <w:r>
-              <w:rPr>
-                <w:sz w:val="22"/>
-                <w:szCs w:val="22"/>
-              </w:rPr>
-              <w:t>Curso</w:t>
-            </w:r>
-            <w:r>
-              <w:rPr>
-                <w:sz w:val="22"/>
-                <w:szCs w:val="22"/>
-              </w:rPr>
-              <w:t xml:space="preserve"> </w:t>
-            </w:r>
-            <w:r>
-              <w:rPr>
-                <w:sz w:val="22"/>
-                <w:szCs w:val="22"/>
-              </w:rPr>
-              <w:t>do sistema</w:t>
+              <w:t>Remover um Curso do sistema</w:t>
             </w:r>
           </w:p>
         </w:tc>
@@ -4422,14 +4354,7 @@
                 <w:sz w:val="22"/>
                 <w:szCs w:val="22"/>
               </w:rPr>
-              <w:t xml:space="preserve">Criar </w:t>
-            </w:r>
-            <w:r>
-              <w:rPr>
-                <w:sz w:val="22"/>
-                <w:szCs w:val="22"/>
-              </w:rPr>
-              <w:t>um Calendário associado a um Curso</w:t>
+              <w:t>Criar um Calendário associado a um Curso</w:t>
             </w:r>
           </w:p>
         </w:tc>
@@ -4649,14 +4574,7 @@
                 <w:sz w:val="22"/>
                 <w:szCs w:val="22"/>
               </w:rPr>
-              <w:t xml:space="preserve">Remover um </w:t>
-            </w:r>
-            <w:r>
-              <w:rPr>
-                <w:sz w:val="22"/>
-                <w:szCs w:val="22"/>
-              </w:rPr>
-              <w:t>Calendário do sistema</w:t>
+              <w:t>Remover um Calendário do sistema</w:t>
             </w:r>
           </w:p>
         </w:tc>
@@ -4797,14 +4715,7 @@
                 <w:sz w:val="22"/>
                 <w:szCs w:val="22"/>
               </w:rPr>
-              <w:t xml:space="preserve">Criar um </w:t>
-            </w:r>
-            <w:r>
-              <w:rPr>
-                <w:sz w:val="22"/>
-                <w:szCs w:val="22"/>
-              </w:rPr>
-              <w:t>Docente</w:t>
+              <w:t>Criar um Docente</w:t>
             </w:r>
           </w:p>
         </w:tc>
@@ -4914,14 +4825,7 @@
                 <w:sz w:val="22"/>
                 <w:szCs w:val="22"/>
               </w:rPr>
-              <w:t xml:space="preserve">Editar a informação de um </w:t>
-            </w:r>
-            <w:r>
-              <w:rPr>
-                <w:sz w:val="22"/>
-                <w:szCs w:val="22"/>
-              </w:rPr>
-              <w:t>Docente</w:t>
+              <w:t>Editar a informação de um Docente</w:t>
             </w:r>
           </w:p>
         </w:tc>
@@ -5031,14 +4935,7 @@
                 <w:sz w:val="22"/>
                 <w:szCs w:val="22"/>
               </w:rPr>
-              <w:t xml:space="preserve">Desativar um </w:t>
-            </w:r>
-            <w:r>
-              <w:rPr>
-                <w:sz w:val="22"/>
-                <w:szCs w:val="22"/>
-              </w:rPr>
-              <w:t>Docente</w:t>
+              <w:t>Desativar um Docente</w:t>
             </w:r>
           </w:p>
         </w:tc>
@@ -5679,14 +5576,7 @@
                 <w:sz w:val="22"/>
                 <w:szCs w:val="22"/>
               </w:rPr>
-              <w:t>Desativar</w:t>
-            </w:r>
-            <w:r>
-              <w:rPr>
-                <w:sz w:val="22"/>
-                <w:szCs w:val="22"/>
-              </w:rPr>
-              <w:t xml:space="preserve"> uma Empresa</w:t>
+              <w:t>Desativar uma Empresa</w:t>
             </w:r>
           </w:p>
         </w:tc>
@@ -5966,12 +5856,14 @@
               <w:rPr>
                 <w:sz w:val="22"/>
                 <w:szCs w:val="22"/>
-              </w:rPr>
-            </w:pPr>
-            <w:r>
-              <w:rPr>
-                <w:sz w:val="22"/>
-                <w:szCs w:val="22"/>
+                <w:highlight w:val="yellow"/>
+              </w:rPr>
+            </w:pPr>
+            <w:r>
+              <w:rPr>
+                <w:sz w:val="22"/>
+                <w:szCs w:val="22"/>
+                <w:highlight w:val="yellow"/>
               </w:rPr>
               <w:t>Completo</w:t>
             </w:r>
@@ -5988,12 +5880,14 @@
               <w:rPr>
                 <w:sz w:val="22"/>
                 <w:szCs w:val="22"/>
-              </w:rPr>
-            </w:pPr>
-            <w:r>
-              <w:rPr>
-                <w:sz w:val="22"/>
-                <w:szCs w:val="22"/>
+                <w:highlight w:val="yellow"/>
+              </w:rPr>
+            </w:pPr>
+            <w:r>
+              <w:rPr>
+                <w:sz w:val="22"/>
+                <w:szCs w:val="22"/>
+                <w:highlight w:val="yellow"/>
               </w:rPr>
               <w:t>Completo</w:t>
             </w:r>
@@ -6446,14 +6340,7 @@
                 <w:sz w:val="22"/>
                 <w:szCs w:val="22"/>
               </w:rPr>
-              <w:t xml:space="preserve">Editar </w:t>
-            </w:r>
-            <w:r>
-              <w:rPr>
-                <w:sz w:val="22"/>
-                <w:szCs w:val="22"/>
-              </w:rPr>
-              <w:t>o estado de uma Candidatura</w:t>
+              <w:t>Editar o estado de uma Candidatura</w:t>
             </w:r>
           </w:p>
         </w:tc>
@@ -6672,14 +6559,7 @@
                 <w:sz w:val="22"/>
                 <w:szCs w:val="22"/>
               </w:rPr>
-              <w:t>Submissão por parte de um</w:t>
-            </w:r>
-            <w:r>
-              <w:rPr>
-                <w:sz w:val="22"/>
-                <w:szCs w:val="22"/>
-              </w:rPr>
-              <w:t xml:space="preserve"> Docente</w:t>
+              <w:t>Submissão por parte de um Docente</w:t>
             </w:r>
           </w:p>
         </w:tc>
@@ -6700,21 +6580,7 @@
                 <w:sz w:val="22"/>
                 <w:szCs w:val="22"/>
               </w:rPr>
-              <w:t xml:space="preserve">Um </w:t>
-            </w:r>
-            <w:r>
-              <w:rPr>
-                <w:sz w:val="22"/>
-                <w:szCs w:val="22"/>
-              </w:rPr>
-              <w:t xml:space="preserve">Docente </w:t>
-            </w:r>
-            <w:r>
-              <w:rPr>
-                <w:sz w:val="22"/>
-                <w:szCs w:val="22"/>
-              </w:rPr>
-              <w:t>submeter uma Proposta</w:t>
+              <w:t>Um Docente submeter uma Proposta</w:t>
             </w:r>
           </w:p>
         </w:tc>
@@ -7203,14 +7069,7 @@
                 <w:sz w:val="22"/>
                 <w:szCs w:val="22"/>
               </w:rPr>
-              <w:t>Representante</w:t>
-            </w:r>
-            <w:r>
-              <w:rPr>
-                <w:sz w:val="22"/>
-                <w:szCs w:val="22"/>
-              </w:rPr>
-              <w:t xml:space="preserve"> </w:t>
+              <w:t xml:space="preserve">Representante </w:t>
             </w:r>
             <w:r>
               <w:rPr>
@@ -7685,21 +7544,7 @@
                 <w:sz w:val="22"/>
                 <w:szCs w:val="22"/>
               </w:rPr>
-              <w:t xml:space="preserve">Um </w:t>
-            </w:r>
-            <w:r>
-              <w:rPr>
-                <w:sz w:val="22"/>
-                <w:szCs w:val="22"/>
-              </w:rPr>
-              <w:t>Docente</w:t>
-            </w:r>
-            <w:r>
-              <w:rPr>
-                <w:sz w:val="22"/>
-                <w:szCs w:val="22"/>
-              </w:rPr>
-              <w:t xml:space="preserve"> poder editar a informação relativa ao seu perfil</w:t>
+              <w:t>Um Docente poder editar a informação relativa ao seu perfil</w:t>
             </w:r>
           </w:p>
         </w:tc>
@@ -9049,6 +8894,7 @@
   <w:style w:type="character" w:default="1" w:styleId="Tipodeletrapredefinidodopargrafo">
     <w:name w:val="Default Paragraph Font"/>
     <w:uiPriority w:val="1"/>
+    <w:semiHidden/>
     <w:unhideWhenUsed/>
   </w:style>
   <w:style w:type="table" w:default="1" w:styleId="Tabelanormal">

</xml_diff>

<commit_message>
docs: 📝 finishing touches
cheking features states
</commit_message>
<xml_diff>
--- a/assets/docs/Funcionalidades.docx
+++ b/assets/docs/Funcionalidades.docx
@@ -1404,14 +1404,7 @@
           <w:sz w:val="22"/>
           <w:szCs w:val="22"/>
         </w:rPr>
-        <w:t>Completo</w:t>
-      </w:r>
-      <w:r>
-        <w:rPr>
-          <w:sz w:val="22"/>
-          <w:szCs w:val="22"/>
-        </w:rPr>
-        <w:t xml:space="preserve"> </w:t>
+        <w:t xml:space="preserve">Completo </w:t>
       </w:r>
       <w:r>
         <w:rPr>
@@ -3570,14 +3563,12 @@
               <w:rPr>
                 <w:sz w:val="22"/>
                 <w:szCs w:val="22"/>
-                <w:highlight w:val="yellow"/>
-              </w:rPr>
-            </w:pPr>
-            <w:r>
-              <w:rPr>
-                <w:sz w:val="22"/>
-                <w:szCs w:val="22"/>
-                <w:highlight w:val="yellow"/>
+              </w:rPr>
+            </w:pPr>
+            <w:r>
+              <w:rPr>
+                <w:sz w:val="22"/>
+                <w:szCs w:val="22"/>
               </w:rPr>
               <w:t>Completo</w:t>
             </w:r>
@@ -3594,14 +3585,12 @@
               <w:rPr>
                 <w:sz w:val="22"/>
                 <w:szCs w:val="22"/>
-                <w:highlight w:val="yellow"/>
-              </w:rPr>
-            </w:pPr>
-            <w:r>
-              <w:rPr>
-                <w:sz w:val="22"/>
-                <w:szCs w:val="22"/>
-                <w:highlight w:val="yellow"/>
+              </w:rPr>
+            </w:pPr>
+            <w:r>
+              <w:rPr>
+                <w:sz w:val="22"/>
+                <w:szCs w:val="22"/>
               </w:rPr>
               <w:t>Completo</w:t>
             </w:r>
@@ -4326,14 +4315,7 @@
                 <w:b/>
                 <w:bCs/>
               </w:rPr>
-              <w:t xml:space="preserve">Gestão de </w:t>
-            </w:r>
-            <w:r>
-              <w:rPr>
-                <w:b/>
-                <w:bCs/>
-              </w:rPr>
-              <w:t>Áreas Científicas</w:t>
+              <w:t>Gestão de Áreas Científicas</w:t>
             </w:r>
           </w:p>
         </w:tc>
@@ -4568,16 +4550,14 @@
               <w:rPr>
                 <w:sz w:val="22"/>
                 <w:szCs w:val="22"/>
-                <w:highlight w:val="yellow"/>
-              </w:rPr>
-            </w:pPr>
-            <w:r>
-              <w:rPr>
-                <w:sz w:val="22"/>
-                <w:szCs w:val="22"/>
-                <w:highlight w:val="yellow"/>
-              </w:rPr>
-              <w:t>Completo ?</w:t>
+              </w:rPr>
+            </w:pPr>
+            <w:r>
+              <w:rPr>
+                <w:sz w:val="22"/>
+                <w:szCs w:val="22"/>
+              </w:rPr>
+              <w:t>Completo</w:t>
             </w:r>
           </w:p>
         </w:tc>
@@ -4592,16 +4572,14 @@
               <w:rPr>
                 <w:sz w:val="22"/>
                 <w:szCs w:val="22"/>
-                <w:highlight w:val="yellow"/>
-              </w:rPr>
-            </w:pPr>
-            <w:r>
-              <w:rPr>
-                <w:sz w:val="22"/>
-                <w:szCs w:val="22"/>
-                <w:highlight w:val="yellow"/>
-              </w:rPr>
-              <w:t>Completo ?</w:t>
+              </w:rPr>
+            </w:pPr>
+            <w:r>
+              <w:rPr>
+                <w:sz w:val="22"/>
+                <w:szCs w:val="22"/>
+              </w:rPr>
+              <w:t>Completo</w:t>
             </w:r>
           </w:p>
         </w:tc>
@@ -4757,14 +4735,7 @@
                 <w:b/>
                 <w:bCs/>
               </w:rPr>
-              <w:t xml:space="preserve">Gestão de </w:t>
-            </w:r>
-            <w:r>
-              <w:rPr>
-                <w:b/>
-                <w:bCs/>
-              </w:rPr>
-              <w:t>Cursos</w:t>
+              <w:t>Gestão de Cursos</w:t>
             </w:r>
           </w:p>
         </w:tc>
@@ -5184,14 +5155,7 @@
                 <w:b/>
                 <w:bCs/>
               </w:rPr>
-              <w:t xml:space="preserve">Gestão de </w:t>
-            </w:r>
-            <w:r>
-              <w:rPr>
-                <w:b/>
-                <w:bCs/>
-              </w:rPr>
-              <w:t>Calendários</w:t>
+              <w:t>Gestão de Calendários</w:t>
             </w:r>
           </w:p>
         </w:tc>
@@ -5611,14 +5575,7 @@
                 <w:b/>
                 <w:bCs/>
               </w:rPr>
-              <w:t xml:space="preserve">Gestão de </w:t>
-            </w:r>
-            <w:r>
-              <w:rPr>
-                <w:b/>
-                <w:bCs/>
-              </w:rPr>
-              <w:t>Docentes</w:t>
+              <w:t>Gestão de Docentes</w:t>
             </w:r>
           </w:p>
         </w:tc>
@@ -6038,14 +5995,7 @@
                 <w:b/>
                 <w:bCs/>
               </w:rPr>
-              <w:t xml:space="preserve">Gestão de </w:t>
-            </w:r>
-            <w:r>
-              <w:rPr>
-                <w:b/>
-                <w:bCs/>
-              </w:rPr>
-              <w:t>Alunos</w:t>
+              <w:t>Gestão de Alunos</w:t>
             </w:r>
           </w:p>
         </w:tc>
@@ -6433,14 +6383,12 @@
               <w:rPr>
                 <w:sz w:val="22"/>
                 <w:szCs w:val="22"/>
-                <w:highlight w:val="yellow"/>
-              </w:rPr>
-            </w:pPr>
-            <w:r>
-              <w:rPr>
-                <w:sz w:val="22"/>
-                <w:szCs w:val="22"/>
-                <w:highlight w:val="yellow"/>
+              </w:rPr>
+            </w:pPr>
+            <w:r>
+              <w:rPr>
+                <w:sz w:val="22"/>
+                <w:szCs w:val="22"/>
               </w:rPr>
               <w:t>Completo</w:t>
             </w:r>
@@ -6457,14 +6405,12 @@
               <w:rPr>
                 <w:sz w:val="22"/>
                 <w:szCs w:val="22"/>
-                <w:highlight w:val="yellow"/>
-              </w:rPr>
-            </w:pPr>
-            <w:r>
-              <w:rPr>
-                <w:sz w:val="22"/>
-                <w:szCs w:val="22"/>
-                <w:highlight w:val="yellow"/>
+              </w:rPr>
+            </w:pPr>
+            <w:r>
+              <w:rPr>
+                <w:sz w:val="22"/>
+                <w:szCs w:val="22"/>
               </w:rPr>
               <w:t>Completo</w:t>
             </w:r>
@@ -6490,14 +6436,7 @@
                 <w:b/>
                 <w:bCs/>
               </w:rPr>
-              <w:t xml:space="preserve">Gestão de </w:t>
-            </w:r>
-            <w:r>
-              <w:rPr>
-                <w:b/>
-                <w:bCs/>
-              </w:rPr>
-              <w:t>Empresas</w:t>
+              <w:t>Gestão de Empresas</w:t>
             </w:r>
           </w:p>
         </w:tc>
@@ -6785,14 +6724,7 @@
                 <w:b/>
                 <w:bCs/>
               </w:rPr>
-              <w:t xml:space="preserve">Gestão de </w:t>
-            </w:r>
-            <w:r>
-              <w:rPr>
-                <w:b/>
-                <w:bCs/>
-              </w:rPr>
-              <w:t>Representantes</w:t>
+              <w:t>Gestão de Representantes</w:t>
             </w:r>
           </w:p>
         </w:tc>
@@ -6902,14 +6834,12 @@
               <w:rPr>
                 <w:sz w:val="22"/>
                 <w:szCs w:val="22"/>
-                <w:highlight w:val="yellow"/>
-              </w:rPr>
-            </w:pPr>
-            <w:r>
-              <w:rPr>
-                <w:sz w:val="22"/>
-                <w:szCs w:val="22"/>
-                <w:highlight w:val="yellow"/>
+              </w:rPr>
+            </w:pPr>
+            <w:r>
+              <w:rPr>
+                <w:sz w:val="22"/>
+                <w:szCs w:val="22"/>
               </w:rPr>
               <w:t>Completo</w:t>
             </w:r>
@@ -6926,14 +6856,12 @@
               <w:rPr>
                 <w:sz w:val="22"/>
                 <w:szCs w:val="22"/>
-                <w:highlight w:val="yellow"/>
-              </w:rPr>
-            </w:pPr>
-            <w:r>
-              <w:rPr>
-                <w:sz w:val="22"/>
-                <w:szCs w:val="22"/>
-                <w:highlight w:val="yellow"/>
+              </w:rPr>
+            </w:pPr>
+            <w:r>
+              <w:rPr>
+                <w:sz w:val="22"/>
+                <w:szCs w:val="22"/>
               </w:rPr>
               <w:t>Completo</w:t>
             </w:r>
@@ -7098,14 +7026,7 @@
                 <w:b/>
                 <w:bCs/>
               </w:rPr>
-              <w:t xml:space="preserve">Gestão de </w:t>
-            </w:r>
-            <w:r>
-              <w:rPr>
-                <w:b/>
-                <w:bCs/>
-              </w:rPr>
-              <w:t>Propostas</w:t>
+              <w:t>Gestão de Propostas</w:t>
             </w:r>
           </w:p>
         </w:tc>
@@ -7214,7 +7135,6 @@
               <w:rPr>
                 <w:sz w:val="22"/>
                 <w:szCs w:val="22"/>
-                <w:highlight w:val="yellow"/>
               </w:rPr>
               <w:t>Completo</w:t>
             </w:r>
@@ -7394,14 +7314,7 @@
                 <w:b/>
                 <w:bCs/>
               </w:rPr>
-              <w:t xml:space="preserve">Gestão de </w:t>
-            </w:r>
-            <w:r>
-              <w:rPr>
-                <w:b/>
-                <w:bCs/>
-              </w:rPr>
-              <w:t>Candidaturas</w:t>
+              <w:t>Gestão de Candidaturas</w:t>
             </w:r>
           </w:p>
         </w:tc>
@@ -7950,7 +7863,7 @@
                 <w:sz w:val="22"/>
                 <w:szCs w:val="22"/>
               </w:rPr>
-              <w:t>Completo</w:t>
+              <w:t>Planeado</w:t>
             </w:r>
           </w:p>
         </w:tc>
@@ -7972,7 +7885,7 @@
                 <w:sz w:val="22"/>
                 <w:szCs w:val="22"/>
               </w:rPr>
-              <w:t>Por Fazer</w:t>
+              <w:t>Planeado</w:t>
             </w:r>
           </w:p>
         </w:tc>
@@ -8207,14 +8120,12 @@
               <w:rPr>
                 <w:sz w:val="22"/>
                 <w:szCs w:val="22"/>
-                <w:highlight w:val="yellow"/>
-              </w:rPr>
-            </w:pPr>
-            <w:r>
-              <w:rPr>
-                <w:sz w:val="22"/>
-                <w:szCs w:val="22"/>
-                <w:highlight w:val="yellow"/>
+              </w:rPr>
+            </w:pPr>
+            <w:r>
+              <w:rPr>
+                <w:sz w:val="22"/>
+                <w:szCs w:val="22"/>
               </w:rPr>
               <w:t>Completo</w:t>
             </w:r>
@@ -8231,14 +8142,12 @@
               <w:rPr>
                 <w:sz w:val="22"/>
                 <w:szCs w:val="22"/>
-                <w:highlight w:val="yellow"/>
-              </w:rPr>
-            </w:pPr>
-            <w:r>
-              <w:rPr>
-                <w:sz w:val="22"/>
-                <w:szCs w:val="22"/>
-                <w:highlight w:val="yellow"/>
+              </w:rPr>
+            </w:pPr>
+            <w:r>
+              <w:rPr>
+                <w:sz w:val="22"/>
+                <w:szCs w:val="22"/>
               </w:rPr>
               <w:t>Completo</w:t>
             </w:r>
@@ -8652,7 +8561,7 @@
                 <w:sz w:val="22"/>
                 <w:szCs w:val="22"/>
               </w:rPr>
-              <w:t>Por Fazer</w:t>
+              <w:t>Planeado</w:t>
             </w:r>
           </w:p>
         </w:tc>
@@ -8674,7 +8583,7 @@
                 <w:sz w:val="22"/>
                 <w:szCs w:val="22"/>
               </w:rPr>
-              <w:t>Por Fazer</w:t>
+              <w:t>Planeado</w:t>
             </w:r>
           </w:p>
         </w:tc>
@@ -8777,14 +8686,12 @@
               <w:rPr>
                 <w:sz w:val="22"/>
                 <w:szCs w:val="22"/>
-                <w:highlight w:val="yellow"/>
-              </w:rPr>
-            </w:pPr>
-            <w:r>
-              <w:rPr>
-                <w:sz w:val="22"/>
-                <w:szCs w:val="22"/>
-                <w:highlight w:val="yellow"/>
+              </w:rPr>
+            </w:pPr>
+            <w:r>
+              <w:rPr>
+                <w:sz w:val="22"/>
+                <w:szCs w:val="22"/>
               </w:rPr>
               <w:t>Completo</w:t>
             </w:r>
@@ -8801,14 +8708,12 @@
               <w:rPr>
                 <w:sz w:val="22"/>
                 <w:szCs w:val="22"/>
-                <w:highlight w:val="yellow"/>
-              </w:rPr>
-            </w:pPr>
-            <w:r>
-              <w:rPr>
-                <w:sz w:val="22"/>
-                <w:szCs w:val="22"/>
-                <w:highlight w:val="yellow"/>
+              </w:rPr>
+            </w:pPr>
+            <w:r>
+              <w:rPr>
+                <w:sz w:val="22"/>
+                <w:szCs w:val="22"/>
               </w:rPr>
               <w:t>Completo</w:t>
             </w:r>
@@ -9209,7 +9114,7 @@
                 <w:sz w:val="22"/>
                 <w:szCs w:val="22"/>
               </w:rPr>
-              <w:t>Por Fazer</w:t>
+              <w:t>Planeado</w:t>
             </w:r>
           </w:p>
         </w:tc>
@@ -9231,7 +9136,7 @@
                 <w:sz w:val="22"/>
                 <w:szCs w:val="22"/>
               </w:rPr>
-              <w:t>Por Fazer</w:t>
+              <w:t>Planeado</w:t>
             </w:r>
           </w:p>
         </w:tc>

</xml_diff>